<commit_message>
Add tasks to MPA to-do list
</commit_message>
<xml_diff>
--- a/Notes/Physics Assistant Notes.docx
+++ b/Notes/Physics Assistant Notes.docx
@@ -9,8 +9,6 @@
       <w:r>
         <w:t>Physics Assistant Notes</w:t>
       </w:r>
-      <w:bookmarkStart w:id="0" w:name="_GoBack"/>
-      <w:bookmarkEnd w:id="0"/>
     </w:p>
     <w:p>
       <w:r>
@@ -89,6 +87,35 @@
         </w:numPr>
       </w:pPr>
       <w:r>
+        <w:t xml:space="preserve">Follow up with maintenance about the ticket for the dripping sink in </w:t>
+      </w:r>
+      <w:proofErr w:type="spellStart"/>
+      <w:r>
+        <w:t>Tomo</w:t>
+      </w:r>
+      <w:proofErr w:type="spellEnd"/>
+      <w:r>
+        <w:t xml:space="preserve"> </w:t>
+      </w:r>
+      <w:proofErr w:type="spellStart"/>
+      <w:r>
+        <w:t>tx</w:t>
+      </w:r>
+      <w:proofErr w:type="spellEnd"/>
+      <w:r>
+        <w:t xml:space="preserve"> room, that I put in months ago</w:t>
+      </w:r>
+      <w:bookmarkStart w:id="0" w:name="_GoBack"/>
+      <w:bookmarkEnd w:id="0"/>
+    </w:p>
+    <w:p>
+      <w:pPr>
+        <w:numPr>
+          <w:ilvl w:val="0"/>
+          <w:numId w:val="6"/>
+        </w:numPr>
+      </w:pPr>
+      <w:r>
         <w:t xml:space="preserve">Add </w:t>
       </w:r>
       <w:r>
@@ -118,6 +145,33 @@
       </w:pPr>
       <w:r>
         <w:t>Fix broken hyperlinks in Word documents in the KW folder</w:t>
+      </w:r>
+    </w:p>
+    <w:p>
+      <w:pPr>
+        <w:numPr>
+          <w:ilvl w:val="0"/>
+          <w:numId w:val="6"/>
+        </w:numPr>
+      </w:pPr>
+      <w:r>
+        <w:t xml:space="preserve">Digitize King’s old notes in the drawer to the right of MPA workstation. At minimum, scan into Physics Papers, etc./Notes/King. Better yet, type them out in </w:t>
+      </w:r>
+      <w:proofErr w:type="spellStart"/>
+      <w:r>
+        <w:t>LaTeX</w:t>
+      </w:r>
+      <w:proofErr w:type="spellEnd"/>
+      <w:r>
+        <w:t xml:space="preserve"> or something. May need to include some diagrams as images in the </w:t>
+      </w:r>
+      <w:proofErr w:type="spellStart"/>
+      <w:r>
+        <w:t>LaTeX</w:t>
+      </w:r>
+      <w:proofErr w:type="spellEnd"/>
+      <w:r>
+        <w:t xml:space="preserve"> documents.</w:t>
       </w:r>
     </w:p>
     <w:p>
@@ -408,6 +462,7 @@
         </w:numPr>
       </w:pPr>
       <w:r>
+        <w:lastRenderedPageBreak/>
         <w:t>Add clinical goals in Clinical Goals &amp; Rx’s folder to Clinical Goals spreadsheet.</w:t>
       </w:r>
     </w:p>
@@ -446,7 +501,6 @@
         </w:numPr>
       </w:pPr>
       <w:r>
-        <w:lastRenderedPageBreak/>
         <w:t xml:space="preserve">Add contacts from Contacts </w:t>
       </w:r>
       <w:hyperlink r:id="rId14" w:history="1">
@@ -768,6 +822,7 @@
         </w:numPr>
       </w:pPr>
       <w:r>
+        <w:lastRenderedPageBreak/>
         <w:t xml:space="preserve">Script to fake “view fractional dose”: create plan sum with just 1 </w:t>
       </w:r>
       <w:proofErr w:type="spellStart"/>
@@ -800,7 +855,6 @@
         </w:numPr>
       </w:pPr>
       <w:r>
-        <w:lastRenderedPageBreak/>
         <w:t xml:space="preserve">Work with physicists &amp; dosimetrists to clean up / create new </w:t>
       </w:r>
       <w:proofErr w:type="spellStart"/>

</xml_diff>